<commit_message>
change the demo example to fit the experiments
</commit_message>
<xml_diff>
--- a/dataset/demo-example/test-result-on-demo-example.docx
+++ b/dataset/demo-example/test-result-on-demo-example.docx
@@ -2291,10 +2291,10 @@
         <w:tblLook w:val="0000" w:firstRow="0" w:lastRow="0" w:firstColumn="0" w:lastColumn="0" w:noHBand="0" w:noVBand="0"/>
       </w:tblPr>
       <w:tblGrid>
-        <w:gridCol w:w="948"/>
-        <w:gridCol w:w="2725"/>
-        <w:gridCol w:w="4968"/>
-        <w:gridCol w:w="994"/>
+        <w:gridCol w:w="868"/>
+        <w:gridCol w:w="2493"/>
+        <w:gridCol w:w="4545"/>
+        <w:gridCol w:w="1729"/>
       </w:tblGrid>
       <w:tr>
         <w:tc>
@@ -2351,7 +2351,10 @@
               <w:pStyle w:val="TableContents"/>
             </w:pPr>
             <w:r>
-              <w:t>process</w:t>
+              <w:t>P</w:t>
+            </w:r>
+            <w:r>
+              <w:t>rocess</w:t>
             </w:r>
           </w:p>
         </w:tc>
@@ -2391,6 +2394,200 @@
               <w:pStyle w:val="TableContents"/>
             </w:pPr>
             <w:r>
+              <w:t>D for M</w:t>
+            </w:r>
+          </w:p>
+        </w:tc>
+        <w:tc>
+          <w:tcPr>
+            <w:tcW w:w="1802" w:type="dxa"/>
+            <w:tcBorders>
+              <w:top w:val="single" w:sz="2" w:space="0" w:color="000000"/>
+              <w:left w:val="single" w:sz="2" w:space="0" w:color="000000"/>
+              <w:bottom w:val="single" w:sz="2" w:space="0" w:color="000000"/>
+            </w:tcBorders>
+            <w:shd w:val="clear" w:color="auto" w:fill="auto"/>
+          </w:tcPr>
+          <w:p>
+            <w:pPr>
+              <w:pStyle w:val="TableContents"/>
+            </w:pPr>
+            <w:r>
+              <w:t>Simplified-demo-original-log.xes</w:t>
+            </w:r>
+          </w:p>
+        </w:tc>
+        <w:tc>
+          <w:tcPr>
+            <w:tcW w:w="3285" w:type="dxa"/>
+            <w:tcBorders>
+              <w:top w:val="single" w:sz="2" w:space="0" w:color="000000"/>
+              <w:left w:val="single" w:sz="2" w:space="0" w:color="000000"/>
+              <w:bottom w:val="single" w:sz="2" w:space="0" w:color="000000"/>
+            </w:tcBorders>
+            <w:shd w:val="clear" w:color="auto" w:fill="auto"/>
+          </w:tcPr>
+          <w:p>
+            <w:pPr>
+              <w:pStyle w:val="TableContents"/>
+              <w:rPr>
+                <w:lang w:val="de-DE"/>
+              </w:rPr>
+            </w:pPr>
+            <w:r>
+              <w:rPr>
+                <w:lang w:val="de-DE"/>
+              </w:rPr>
+              <w:t>40 a1, b, c, d2, e2, e</w:t>
+            </w:r>
+            <w:r>
+              <w:rPr>
+                <w:lang w:val="de-DE"/>
+              </w:rPr>
+              <w:t>1, f</w:t>
+            </w:r>
+            <w:r>
+              <w:rPr>
+                <w:lang w:val="de-DE"/>
+              </w:rPr>
+              <w:t>;</w:t>
+            </w:r>
+          </w:p>
+          <w:p>
+            <w:pPr>
+              <w:pStyle w:val="TableContents"/>
+              <w:rPr>
+                <w:lang w:val="de-DE"/>
+              </w:rPr>
+            </w:pPr>
+            <w:r>
+              <w:rPr>
+                <w:lang w:val="de-DE"/>
+              </w:rPr>
+              <w:t xml:space="preserve"> </w:t>
+            </w:r>
+            <w:r>
+              <w:rPr>
+                <w:lang w:val="de-DE"/>
+              </w:rPr>
+              <w:t>4</w:t>
+            </w:r>
+            <w:r>
+              <w:rPr>
+                <w:lang w:val="de-DE"/>
+              </w:rPr>
+              <w:t xml:space="preserve">0 </w:t>
+            </w:r>
+            <w:r>
+              <w:rPr>
+                <w:lang w:val="de-DE"/>
+              </w:rPr>
+              <w:t>a</w:t>
+            </w:r>
+            <w:r>
+              <w:rPr>
+                <w:lang w:val="de-DE"/>
+              </w:rPr>
+              <w:t>2,</w:t>
+            </w:r>
+            <w:r>
+              <w:rPr>
+                <w:lang w:val="de-DE"/>
+              </w:rPr>
+              <w:t xml:space="preserve"> b</w:t>
+            </w:r>
+            <w:r>
+              <w:rPr>
+                <w:lang w:val="de-DE"/>
+              </w:rPr>
+              <w:t xml:space="preserve">, </w:t>
+            </w:r>
+            <w:r>
+              <w:rPr>
+                <w:lang w:val="de-DE"/>
+              </w:rPr>
+              <w:t>c</w:t>
+            </w:r>
+            <w:r>
+              <w:rPr>
+                <w:lang w:val="de-DE"/>
+              </w:rPr>
+              <w:t>,</w:t>
+            </w:r>
+            <w:r>
+              <w:rPr>
+                <w:lang w:val="de-DE"/>
+              </w:rPr>
+              <w:t xml:space="preserve"> d1, e</w:t>
+            </w:r>
+            <w:r>
+              <w:rPr>
+                <w:lang w:val="de-DE"/>
+              </w:rPr>
+              <w:t>1</w:t>
+            </w:r>
+            <w:r>
+              <w:rPr>
+                <w:lang w:val="de-DE"/>
+              </w:rPr>
+              <w:t>, e</w:t>
+            </w:r>
+            <w:r>
+              <w:rPr>
+                <w:lang w:val="de-DE"/>
+              </w:rPr>
+              <w:t>2</w:t>
+            </w:r>
+            <w:r>
+              <w:rPr>
+                <w:lang w:val="de-DE"/>
+              </w:rPr>
+              <w:t>, f</w:t>
+            </w:r>
+            <w:r>
+              <w:rPr>
+                <w:lang w:val="de-DE"/>
+              </w:rPr>
+              <w:t>;</w:t>
+            </w:r>
+          </w:p>
+        </w:tc>
+        <w:tc>
+          <w:tcPr>
+            <w:tcW w:w="657" w:type="dxa"/>
+            <w:tcBorders>
+              <w:top w:val="single" w:sz="2" w:space="0" w:color="000000"/>
+              <w:left w:val="single" w:sz="2" w:space="0" w:color="000000"/>
+              <w:bottom w:val="single" w:sz="2" w:space="0" w:color="000000"/>
+            </w:tcBorders>
+            <w:shd w:val="clear" w:color="auto" w:fill="auto"/>
+          </w:tcPr>
+          <w:p>
+            <w:pPr>
+              <w:pStyle w:val="TableContents"/>
+            </w:pPr>
+            <w:r>
+              <w:t>To generate the original models for test</w:t>
+            </w:r>
+          </w:p>
+        </w:tc>
+      </w:tr>
+      <w:tr>
+        <w:tc>
+          <w:tcPr>
+            <w:tcW w:w="627" w:type="dxa"/>
+            <w:tcBorders>
+              <w:top w:val="single" w:sz="2" w:space="0" w:color="000000"/>
+              <w:left w:val="single" w:sz="2" w:space="0" w:color="000000"/>
+              <w:bottom w:val="single" w:sz="2" w:space="0" w:color="000000"/>
+            </w:tcBorders>
+            <w:shd w:val="clear" w:color="auto" w:fill="auto"/>
+          </w:tcPr>
+          <w:p>
+            <w:pPr>
+              <w:pStyle w:val="TableContents"/>
+            </w:pPr>
+            <w:r>
               <w:t>D1</w:t>
             </w:r>
           </w:p>
@@ -2444,59 +2641,817 @@
           <w:p>
             <w:pPr>
               <w:pStyle w:val="TableContents"/>
-            </w:pPr>
-            <w:r>
+              <w:rPr>
+                <w:lang w:val="de-DE"/>
+              </w:rPr>
+            </w:pPr>
+            <w:r>
+              <w:rPr>
+                <w:lang w:val="de-DE"/>
+              </w:rPr>
               <w:t xml:space="preserve">Pos: </w:t>
             </w:r>
             <w:r>
-              <w:t>50 a, b, c1, d, x1,e, f1, g1, g2, h, i ;</w:t>
-            </w:r>
-          </w:p>
-          <w:p>
-            <w:pPr>
-              <w:pStyle w:val="TableContents"/>
-            </w:pPr>
-            <w:r>
-              <w:t xml:space="preserve">        50 a, c2, b</w:t>
-            </w:r>
-            <w:r>
-              <w:t>, d, x2, e,  f2, g2, g1, h, i ;</w:t>
-            </w:r>
-          </w:p>
-          <w:p>
-            <w:pPr>
-              <w:pStyle w:val="TableContents"/>
-            </w:pPr>
-            <w:r>
-              <w:t>Neg: 50 a, c1</w:t>
-            </w:r>
-            <w:r>
-              <w:t>, b</w:t>
-            </w:r>
-            <w:r>
-              <w:t xml:space="preserve">, d, </w:t>
-            </w:r>
-            <w:r>
-              <w:t>e,  f2, g2, g1, h, i ;</w:t>
-            </w:r>
-          </w:p>
-          <w:p>
-            <w:pPr>
-              <w:pStyle w:val="TableContents"/>
-            </w:pPr>
-            <w:r>
-              <w:t xml:space="preserve">          50 a, c2,</w:t>
-            </w:r>
-            <w:r>
-              <w:t xml:space="preserve"> d, e,</w:t>
-            </w:r>
-            <w:r>
-              <w:t xml:space="preserve"> b,</w:t>
+              <w:rPr>
+                <w:lang w:val="de-DE"/>
+              </w:rPr>
+              <w:t xml:space="preserve">50 </w:t>
+            </w:r>
+            <w:r>
+              <w:rPr>
+                <w:lang w:val="de-DE"/>
+              </w:rPr>
+              <w:t xml:space="preserve"> a1, b, x1,c, d1, e1, e2, f</w:t>
+            </w:r>
+            <w:r>
+              <w:rPr>
+                <w:lang w:val="de-DE"/>
+              </w:rPr>
+              <w:t xml:space="preserve"> ;</w:t>
+            </w:r>
+          </w:p>
+          <w:p>
+            <w:pPr>
+              <w:pStyle w:val="TableContents"/>
+              <w:rPr>
+                <w:lang w:val="de-DE"/>
+              </w:rPr>
+            </w:pPr>
+            <w:r>
+              <w:rPr>
+                <w:lang w:val="de-DE"/>
+              </w:rPr>
+              <w:t xml:space="preserve">        3</w:t>
+            </w:r>
+            <w:r>
+              <w:rPr>
+                <w:lang w:val="de-DE"/>
+              </w:rPr>
+              <w:t>0  a1</w:t>
+            </w:r>
+            <w:r>
+              <w:rPr>
+                <w:lang w:val="de-DE"/>
+              </w:rPr>
+              <w:t>, b, x2, c, d2, e2, e1, f</w:t>
+            </w:r>
+            <w:r>
+              <w:rPr>
+                <w:lang w:val="de-DE"/>
+              </w:rPr>
+              <w:t xml:space="preserve"> ;</w:t>
+            </w:r>
+          </w:p>
+          <w:p>
+            <w:pPr>
+              <w:pStyle w:val="TableContents"/>
+            </w:pPr>
+            <w:r>
+              <w:t>Without the negative information, because we can keep it really by dfg method</w:t>
+            </w:r>
+            <w:r>
+              <w:t>.</w:t>
+            </w:r>
+          </w:p>
+          <w:p>
+            <w:pPr>
+              <w:pStyle w:val="TableContents"/>
+            </w:pPr>
+          </w:p>
+          <w:p>
+            <w:pPr>
+              <w:pStyle w:val="TableContents"/>
+              <w:rPr>
+                <w:lang w:val="de-DE"/>
+              </w:rPr>
+            </w:pPr>
+            <w:r>
+              <w:rPr>
+                <w:lang w:val="de-DE"/>
+              </w:rPr>
+              <w:t xml:space="preserve">Neg: </w:t>
+            </w:r>
+            <w:r>
+              <w:rPr>
+                <w:lang w:val="de-DE"/>
+              </w:rPr>
+              <w:t>1</w:t>
+            </w:r>
+            <w:r>
+              <w:rPr>
+                <w:lang w:val="de-DE"/>
+              </w:rPr>
+              <w:t>0</w:t>
+            </w:r>
+            <w:r>
+              <w:rPr>
+                <w:lang w:val="de-DE"/>
+              </w:rPr>
+              <w:t xml:space="preserve"> </w:t>
+            </w:r>
+            <w:r>
+              <w:rPr>
+                <w:lang w:val="de-DE"/>
+              </w:rPr>
+              <w:t>a</w:t>
+            </w:r>
+            <w:r>
+              <w:rPr>
+                <w:lang w:val="de-DE"/>
+              </w:rPr>
+              <w:t>1</w:t>
+            </w:r>
+            <w:r>
+              <w:rPr>
+                <w:lang w:val="de-DE"/>
+              </w:rPr>
+              <w:t>,</w:t>
+            </w:r>
+            <w:r>
+              <w:rPr>
+                <w:lang w:val="de-DE"/>
+              </w:rPr>
+              <w:t xml:space="preserve"> b</w:t>
+            </w:r>
+            <w:r>
+              <w:rPr>
+                <w:lang w:val="de-DE"/>
+              </w:rPr>
+              <w:t xml:space="preserve">, </w:t>
+            </w:r>
+            <w:r>
+              <w:rPr>
+                <w:lang w:val="de-DE"/>
+              </w:rPr>
+              <w:t>c</w:t>
+            </w:r>
+            <w:r>
+              <w:rPr>
+                <w:lang w:val="de-DE"/>
+              </w:rPr>
+              <w:t xml:space="preserve">, </w:t>
+            </w:r>
+            <w:r>
+              <w:rPr>
+                <w:lang w:val="de-DE"/>
+              </w:rPr>
+              <w:t>d2, e2, e</w:t>
+            </w:r>
+            <w:r>
+              <w:rPr>
+                <w:lang w:val="de-DE"/>
+              </w:rPr>
+              <w:t>1, f</w:t>
+            </w:r>
+            <w:r>
+              <w:rPr>
+                <w:lang w:val="de-DE"/>
+              </w:rPr>
+              <w:t>;</w:t>
+            </w:r>
+          </w:p>
+          <w:p>
+            <w:pPr>
+              <w:pStyle w:val="TableContents"/>
+              <w:rPr>
+                <w:lang w:val="de-DE"/>
+              </w:rPr>
+            </w:pPr>
+            <w:r>
+              <w:rPr>
+                <w:lang w:val="de-DE"/>
+              </w:rPr>
+              <w:t xml:space="preserve">          </w:t>
+            </w:r>
+            <w:r>
+              <w:rPr>
+                <w:lang w:val="de-DE"/>
+              </w:rPr>
+              <w:t>4</w:t>
+            </w:r>
+            <w:r>
+              <w:rPr>
+                <w:lang w:val="de-DE"/>
+              </w:rPr>
+              <w:t xml:space="preserve">0 </w:t>
+            </w:r>
+            <w:r>
+              <w:rPr>
+                <w:lang w:val="de-DE"/>
+              </w:rPr>
+              <w:t>a</w:t>
+            </w:r>
+            <w:r>
+              <w:rPr>
+                <w:lang w:val="de-DE"/>
+              </w:rPr>
+              <w:t>2,</w:t>
+            </w:r>
+            <w:r>
+              <w:rPr>
+                <w:lang w:val="de-DE"/>
+              </w:rPr>
+              <w:t xml:space="preserve"> b</w:t>
+            </w:r>
+            <w:r>
+              <w:rPr>
+                <w:lang w:val="de-DE"/>
+              </w:rPr>
+              <w:t xml:space="preserve">, </w:t>
+            </w:r>
+            <w:r>
+              <w:rPr>
+                <w:lang w:val="de-DE"/>
+              </w:rPr>
+              <w:t>c</w:t>
+            </w:r>
+            <w:r>
+              <w:rPr>
+                <w:lang w:val="de-DE"/>
+              </w:rPr>
+              <w:t>,</w:t>
+            </w:r>
+            <w:r>
+              <w:rPr>
+                <w:lang w:val="de-DE"/>
+              </w:rPr>
+              <w:t xml:space="preserve"> d</w:t>
+            </w:r>
+            <w:r>
+              <w:rPr>
+                <w:lang w:val="de-DE"/>
+              </w:rPr>
+              <w:t>1</w:t>
+            </w:r>
+            <w:r>
+              <w:rPr>
+                <w:lang w:val="de-DE"/>
+              </w:rPr>
+              <w:t>, e2, e1, f</w:t>
+            </w:r>
+            <w:r>
+              <w:rPr>
+                <w:lang w:val="de-DE"/>
+              </w:rPr>
+              <w:t>;</w:t>
+            </w:r>
+          </w:p>
+        </w:tc>
+        <w:tc>
+          <w:tcPr>
+            <w:tcW w:w="657" w:type="dxa"/>
+            <w:tcBorders>
+              <w:top w:val="single" w:sz="2" w:space="0" w:color="000000"/>
+              <w:left w:val="single" w:sz="2" w:space="0" w:color="000000"/>
+              <w:bottom w:val="single" w:sz="2" w:space="0" w:color="000000"/>
+            </w:tcBorders>
+            <w:shd w:val="clear" w:color="auto" w:fill="auto"/>
+          </w:tcPr>
+          <w:p>
+            <w:pPr>
+              <w:pStyle w:val="TableContents"/>
+            </w:pPr>
+            <w:r>
+              <w:t>We cut some situations from the original model and make it better fitting here</w:t>
+            </w:r>
+            <w:r>
+              <w:t>; It dose fit the demo to address our methods..</w:t>
+            </w:r>
+          </w:p>
+        </w:tc>
+      </w:tr>
+      <w:tr>
+        <w:tc>
+          <w:tcPr>
+            <w:tcW w:w="627" w:type="dxa"/>
+            <w:tcBorders>
+              <w:top w:val="single" w:sz="2" w:space="0" w:color="000000"/>
+              <w:left w:val="single" w:sz="2" w:space="0" w:color="000000"/>
+              <w:bottom w:val="single" w:sz="2" w:space="0" w:color="000000"/>
+            </w:tcBorders>
+            <w:shd w:val="clear" w:color="auto" w:fill="auto"/>
+          </w:tcPr>
+          <w:p>
+            <w:pPr>
+              <w:pStyle w:val="TableContents"/>
+            </w:pPr>
+            <w:r>
+              <w:t>D2</w:t>
+            </w:r>
+          </w:p>
+        </w:tc>
+        <w:tc>
+          <w:tcPr>
+            <w:tcW w:w="1802" w:type="dxa"/>
+            <w:tcBorders>
+              <w:top w:val="single" w:sz="2" w:space="0" w:color="000000"/>
+              <w:left w:val="single" w:sz="2" w:space="0" w:color="000000"/>
+              <w:bottom w:val="single" w:sz="2" w:space="0" w:color="000000"/>
+            </w:tcBorders>
+            <w:shd w:val="clear" w:color="auto" w:fill="auto"/>
+          </w:tcPr>
+          <w:p>
+            <w:pPr>
+              <w:pStyle w:val="TableContents"/>
+            </w:pPr>
+            <w:r>
+              <w:t>Log-</w:t>
+            </w:r>
+            <w:r>
+              <w:t>demo-s2-01.xes</w:t>
+            </w:r>
+          </w:p>
+        </w:tc>
+        <w:tc>
+          <w:tcPr>
+            <w:tcW w:w="3285" w:type="dxa"/>
+            <w:tcBorders>
+              <w:top w:val="single" w:sz="2" w:space="0" w:color="000000"/>
+              <w:left w:val="single" w:sz="2" w:space="0" w:color="000000"/>
+              <w:bottom w:val="single" w:sz="2" w:space="0" w:color="000000"/>
+            </w:tcBorders>
+            <w:shd w:val="clear" w:color="auto" w:fill="auto"/>
+          </w:tcPr>
+          <w:p>
+            <w:pPr>
+              <w:pStyle w:val="TableContents"/>
+            </w:pPr>
+            <w:r>
+              <w:t>Data description:</w:t>
+            </w:r>
+          </w:p>
+          <w:p>
+            <w:pPr>
+              <w:pStyle w:val="TableContents"/>
+              <w:rPr>
+                <w:lang w:val="de-DE"/>
+              </w:rPr>
+            </w:pPr>
+            <w:r>
+              <w:rPr>
+                <w:lang w:val="de-DE"/>
+              </w:rPr>
+              <w:t xml:space="preserve">Pos: 50 </w:t>
+            </w:r>
+            <w:r>
+              <w:rPr>
+                <w:lang w:val="de-DE"/>
+              </w:rPr>
+              <w:t xml:space="preserve"> a1, b, c, d1, e1, e2, f</w:t>
+            </w:r>
+            <w:r>
+              <w:rPr>
+                <w:lang w:val="de-DE"/>
+              </w:rPr>
+              <w:t xml:space="preserve"> ;</w:t>
+            </w:r>
+          </w:p>
+          <w:p>
+            <w:pPr>
+              <w:pStyle w:val="TableContents"/>
+              <w:rPr>
+                <w:lang w:val="de-DE"/>
+              </w:rPr>
+            </w:pPr>
+            <w:r>
+              <w:rPr>
+                <w:lang w:val="de-DE"/>
+              </w:rPr>
+              <w:t xml:space="preserve">        10  a2</w:t>
+            </w:r>
+            <w:r>
+              <w:rPr>
+                <w:lang w:val="de-DE"/>
+              </w:rPr>
+              <w:t>, b, c, d2, e2, e1, f</w:t>
+            </w:r>
+            <w:r>
+              <w:rPr>
+                <w:lang w:val="de-DE"/>
+              </w:rPr>
+              <w:t xml:space="preserve"> ;</w:t>
+            </w:r>
+          </w:p>
+          <w:p>
+            <w:pPr>
+              <w:pStyle w:val="TableContents"/>
+              <w:rPr>
+                <w:lang w:val="de-DE"/>
+              </w:rPr>
+            </w:pPr>
+            <w:r>
+              <w:rPr>
+                <w:lang w:val="de-DE"/>
+              </w:rPr>
+              <w:t>Neg: 40 a1, b, c, d2, e2, e</w:t>
+            </w:r>
+            <w:r>
+              <w:rPr>
+                <w:lang w:val="de-DE"/>
+              </w:rPr>
+              <w:t>1, f</w:t>
+            </w:r>
+            <w:r>
+              <w:rPr>
+                <w:lang w:val="de-DE"/>
+              </w:rPr>
+              <w:t>;</w:t>
+            </w:r>
+          </w:p>
+          <w:p>
+            <w:pPr>
+              <w:pStyle w:val="TableContents"/>
+            </w:pPr>
+            <w:r>
+              <w:rPr>
+                <w:lang w:val="de-DE"/>
+              </w:rPr>
+              <w:t xml:space="preserve">          </w:t>
+            </w:r>
+            <w:r>
+              <w:rPr>
+                <w:lang w:val="de-DE"/>
+              </w:rPr>
+              <w:t>5</w:t>
+            </w:r>
+            <w:r>
+              <w:rPr>
+                <w:lang w:val="de-DE"/>
+              </w:rPr>
+              <w:t xml:space="preserve"> </w:t>
+            </w:r>
+            <w:r>
+              <w:rPr>
+                <w:lang w:val="de-DE"/>
+              </w:rPr>
+              <w:t>a</w:t>
+            </w:r>
+            <w:r>
+              <w:rPr>
+                <w:lang w:val="de-DE"/>
+              </w:rPr>
+              <w:t>2,</w:t>
+            </w:r>
+            <w:r>
+              <w:rPr>
+                <w:lang w:val="de-DE"/>
+              </w:rPr>
+              <w:t xml:space="preserve"> b</w:t>
+            </w:r>
+            <w:r>
+              <w:rPr>
+                <w:lang w:val="de-DE"/>
+              </w:rPr>
+              <w:t xml:space="preserve">, </w:t>
+            </w:r>
+            <w:r>
+              <w:rPr>
+                <w:lang w:val="de-DE"/>
+              </w:rPr>
+              <w:t>c</w:t>
+            </w:r>
+            <w:r>
+              <w:rPr>
+                <w:lang w:val="de-DE"/>
+              </w:rPr>
+              <w:t>,</w:t>
+            </w:r>
+            <w:r>
+              <w:rPr>
+                <w:lang w:val="de-DE"/>
+              </w:rPr>
+              <w:t xml:space="preserve"> d1, e</w:t>
+            </w:r>
+            <w:r>
+              <w:rPr>
+                <w:lang w:val="de-DE"/>
+              </w:rPr>
+              <w:t>1</w:t>
+            </w:r>
+            <w:r>
+              <w:rPr>
+                <w:lang w:val="de-DE"/>
+              </w:rPr>
+              <w:t>, e</w:t>
+            </w:r>
+            <w:r>
+              <w:rPr>
+                <w:lang w:val="de-DE"/>
+              </w:rPr>
+              <w:t>2</w:t>
+            </w:r>
+            <w:r>
+              <w:rPr>
+                <w:lang w:val="de-DE"/>
+              </w:rPr>
+              <w:t>, f</w:t>
+            </w:r>
+            <w:r>
+              <w:rPr>
+                <w:lang w:val="de-DE"/>
+              </w:rPr>
+              <w:t>;</w:t>
+            </w:r>
+          </w:p>
+        </w:tc>
+        <w:tc>
+          <w:tcPr>
+            <w:tcW w:w="657" w:type="dxa"/>
+            <w:tcBorders>
+              <w:top w:val="single" w:sz="2" w:space="0" w:color="000000"/>
+              <w:left w:val="single" w:sz="2" w:space="0" w:color="000000"/>
+              <w:bottom w:val="single" w:sz="2" w:space="0" w:color="000000"/>
+            </w:tcBorders>
+            <w:shd w:val="clear" w:color="auto" w:fill="auto"/>
+          </w:tcPr>
+          <w:p>
+            <w:pPr>
+              <w:pStyle w:val="TableContents"/>
+            </w:pPr>
+            <w:r>
+              <w:t>Parallel relation can’t be detected from model, and sequence are here, can be with noise data..</w:t>
+            </w:r>
+          </w:p>
+        </w:tc>
+      </w:tr>
+      <w:tr>
+        <w:tc>
+          <w:tcPr>
+            <w:tcW w:w="627" w:type="dxa"/>
+            <w:tcBorders>
+              <w:top w:val="single" w:sz="2" w:space="0" w:color="000000"/>
+              <w:left w:val="single" w:sz="2" w:space="0" w:color="000000"/>
+              <w:bottom w:val="single" w:sz="2" w:space="0" w:color="000000"/>
+            </w:tcBorders>
+            <w:shd w:val="clear" w:color="auto" w:fill="auto"/>
+          </w:tcPr>
+          <w:p>
+            <w:pPr>
+              <w:pStyle w:val="TableContents"/>
+            </w:pPr>
+            <w:r>
+              <w:t>D3</w:t>
+            </w:r>
+          </w:p>
+        </w:tc>
+        <w:tc>
+          <w:tcPr>
+            <w:tcW w:w="1802" w:type="dxa"/>
+            <w:tcBorders>
+              <w:top w:val="single" w:sz="2" w:space="0" w:color="000000"/>
+              <w:left w:val="single" w:sz="2" w:space="0" w:color="000000"/>
+              <w:bottom w:val="single" w:sz="2" w:space="0" w:color="000000"/>
+            </w:tcBorders>
+            <w:shd w:val="clear" w:color="auto" w:fill="auto"/>
+          </w:tcPr>
+          <w:p>
+            <w:pPr>
+              <w:pStyle w:val="TableContents"/>
+            </w:pPr>
+            <w:r>
+              <w:t>demo-s3-01.xes</w:t>
+            </w:r>
+          </w:p>
+        </w:tc>
+        <w:tc>
+          <w:tcPr>
+            <w:tcW w:w="3285" w:type="dxa"/>
+            <w:tcBorders>
+              <w:top w:val="single" w:sz="2" w:space="0" w:color="000000"/>
+              <w:left w:val="single" w:sz="2" w:space="0" w:color="000000"/>
+              <w:bottom w:val="single" w:sz="2" w:space="0" w:color="000000"/>
+            </w:tcBorders>
+            <w:shd w:val="clear" w:color="auto" w:fill="auto"/>
+          </w:tcPr>
+          <w:p>
+            <w:pPr>
+              <w:pStyle w:val="TableContents"/>
+            </w:pPr>
+            <w:r>
+              <w:t>Data description:</w:t>
+            </w:r>
+          </w:p>
+          <w:p>
+            <w:pPr>
+              <w:pStyle w:val="TableContents"/>
+            </w:pPr>
+            <w:r>
+              <w:t xml:space="preserve">Pos: 50 </w:t>
+            </w:r>
+            <w:r>
+              <w:t xml:space="preserve"> a1, b, </w:t>
+            </w:r>
+            <w:r>
+              <w:t>c, d1, e1, e2, f ;</w:t>
+            </w:r>
+          </w:p>
+          <w:p>
+            <w:pPr>
+              <w:pStyle w:val="TableContents"/>
+              <w:rPr>
+                <w:lang w:val="de-DE"/>
+              </w:rPr>
+            </w:pPr>
+            <w:r>
+              <w:rPr>
+                <w:lang w:val="de-DE"/>
+              </w:rPr>
+              <w:t xml:space="preserve">        </w:t>
+            </w:r>
+            <w:r>
+              <w:rPr>
+                <w:lang w:val="de-DE"/>
+              </w:rPr>
+              <w:t>50  a2</w:t>
+            </w:r>
+            <w:r>
+              <w:rPr>
+                <w:lang w:val="de-DE"/>
+              </w:rPr>
+              <w:t>, b, c, d2, e2, e1, f</w:t>
+            </w:r>
+            <w:r>
+              <w:rPr>
+                <w:lang w:val="de-DE"/>
+              </w:rPr>
+              <w:t>;</w:t>
+            </w:r>
+          </w:p>
+          <w:p>
+            <w:pPr>
+              <w:pStyle w:val="TableContents"/>
+              <w:rPr>
+                <w:lang w:val="de-DE"/>
+              </w:rPr>
+            </w:pPr>
+            <w:r>
+              <w:rPr>
+                <w:lang w:val="de-DE"/>
+              </w:rPr>
+              <w:t xml:space="preserve">Neg: </w:t>
+            </w:r>
+            <w:r>
+              <w:rPr>
+                <w:lang w:val="de-DE"/>
+              </w:rPr>
+              <w:t>3</w:t>
+            </w:r>
+            <w:r>
+              <w:rPr>
+                <w:lang w:val="de-DE"/>
+              </w:rPr>
+              <w:t>0 a</w:t>
+            </w:r>
+            <w:r>
+              <w:rPr>
+                <w:lang w:val="de-DE"/>
+              </w:rPr>
+              <w:t>2</w:t>
+            </w:r>
+            <w:r>
+              <w:rPr>
+                <w:lang w:val="de-DE"/>
+              </w:rPr>
+              <w:t>, b, c, d</w:t>
+            </w:r>
+            <w:r>
+              <w:rPr>
+                <w:lang w:val="de-DE"/>
+              </w:rPr>
+              <w:t>1</w:t>
+            </w:r>
+            <w:r>
+              <w:rPr>
+                <w:lang w:val="de-DE"/>
+              </w:rPr>
+              <w:t>, e2, e</w:t>
+            </w:r>
+            <w:r>
+              <w:rPr>
+                <w:lang w:val="de-DE"/>
+              </w:rPr>
+              <w:t>1, f</w:t>
+            </w:r>
+            <w:r>
+              <w:rPr>
+                <w:lang w:val="de-DE"/>
+              </w:rPr>
+              <w:t>;</w:t>
+            </w:r>
+          </w:p>
+          <w:p>
+            <w:pPr>
+              <w:pStyle w:val="TableContents"/>
+            </w:pPr>
+            <w:r>
+              <w:rPr>
+                <w:lang w:val="de-DE"/>
+              </w:rPr>
+              <w:t xml:space="preserve">          </w:t>
+            </w:r>
+            <w:r>
+              <w:rPr>
+                <w:lang w:val="de-DE"/>
+              </w:rPr>
+              <w:t>2</w:t>
+            </w:r>
+            <w:r>
+              <w:rPr>
+                <w:lang w:val="de-DE"/>
+              </w:rPr>
+              <w:t xml:space="preserve">0 </w:t>
+            </w:r>
+            <w:r>
+              <w:rPr>
+                <w:lang w:val="de-DE"/>
+              </w:rPr>
+              <w:t>a</w:t>
+            </w:r>
+            <w:r>
+              <w:rPr>
+                <w:lang w:val="de-DE"/>
+              </w:rPr>
+              <w:t>1</w:t>
+            </w:r>
+            <w:r>
+              <w:rPr>
+                <w:lang w:val="de-DE"/>
+              </w:rPr>
+              <w:t>,</w:t>
+            </w:r>
+            <w:r>
+              <w:rPr>
+                <w:lang w:val="de-DE"/>
+              </w:rPr>
+              <w:t xml:space="preserve"> b</w:t>
+            </w:r>
+            <w:r>
+              <w:rPr>
+                <w:lang w:val="de-DE"/>
+              </w:rPr>
+              <w:t xml:space="preserve">, </w:t>
+            </w:r>
+            <w:r>
+              <w:rPr>
+                <w:lang w:val="de-DE"/>
+              </w:rPr>
+              <w:t>c</w:t>
+            </w:r>
+            <w:r>
+              <w:rPr>
+                <w:lang w:val="de-DE"/>
+              </w:rPr>
+              <w:t>,</w:t>
+            </w:r>
+            <w:r>
+              <w:rPr>
+                <w:lang w:val="de-DE"/>
+              </w:rPr>
+              <w:t xml:space="preserve"> d</w:t>
+            </w:r>
+            <w:r>
+              <w:rPr>
+                <w:lang w:val="de-DE"/>
+              </w:rPr>
+              <w:t>2</w:t>
+            </w:r>
+            <w:r>
+              <w:rPr>
+                <w:lang w:val="de-DE"/>
+              </w:rPr>
+              <w:t>, e</w:t>
+            </w:r>
+            <w:r>
+              <w:rPr>
+                <w:lang w:val="de-DE"/>
+              </w:rPr>
+              <w:t>1</w:t>
+            </w:r>
+            <w:r>
+              <w:rPr>
+                <w:lang w:val="de-DE"/>
+              </w:rPr>
+              <w:t>, e</w:t>
+            </w:r>
+            <w:r>
+              <w:rPr>
+                <w:lang w:val="de-DE"/>
+              </w:rPr>
+              <w:t>2</w:t>
             </w:r>
             <w:bookmarkStart w:id="11" w:name="_GoBack"/>
             <w:bookmarkEnd w:id="11"/>
             <w:r>
-              <w:t xml:space="preserve"> f2, g2, g1, h, i ;</w:t>
+              <w:rPr>
+                <w:lang w:val="de-DE"/>
+              </w:rPr>
+              <w:t>, f</w:t>
+            </w:r>
+            <w:r>
+              <w:rPr>
+                <w:lang w:val="de-DE"/>
+              </w:rPr>
+              <w:t>;</w:t>
             </w:r>
           </w:p>
         </w:tc>
@@ -2514,236 +3469,9 @@
             <w:pPr>
               <w:pStyle w:val="TableContents"/>
             </w:pPr>
-          </w:p>
-        </w:tc>
-      </w:tr>
-      <w:tr>
-        <w:tc>
-          <w:tcPr>
-            <w:tcW w:w="627" w:type="dxa"/>
-            <w:tcBorders>
-              <w:top w:val="single" w:sz="2" w:space="0" w:color="000000"/>
-              <w:left w:val="single" w:sz="2" w:space="0" w:color="000000"/>
-              <w:bottom w:val="single" w:sz="2" w:space="0" w:color="000000"/>
-            </w:tcBorders>
-            <w:shd w:val="clear" w:color="auto" w:fill="auto"/>
-          </w:tcPr>
-          <w:p>
-            <w:pPr>
-              <w:pStyle w:val="TableContents"/>
-            </w:pPr>
-            <w:r>
-              <w:t>D2</w:t>
-            </w:r>
-          </w:p>
-        </w:tc>
-        <w:tc>
-          <w:tcPr>
-            <w:tcW w:w="1802" w:type="dxa"/>
-            <w:tcBorders>
-              <w:top w:val="single" w:sz="2" w:space="0" w:color="000000"/>
-              <w:left w:val="single" w:sz="2" w:space="0" w:color="000000"/>
-              <w:bottom w:val="single" w:sz="2" w:space="0" w:color="000000"/>
-            </w:tcBorders>
-            <w:shd w:val="clear" w:color="auto" w:fill="auto"/>
-          </w:tcPr>
-          <w:p>
-            <w:pPr>
-              <w:pStyle w:val="TableContents"/>
-            </w:pPr>
-            <w:r>
-              <w:t>demo-s2-01.xes</w:t>
-            </w:r>
-          </w:p>
-        </w:tc>
-        <w:tc>
-          <w:tcPr>
-            <w:tcW w:w="3285" w:type="dxa"/>
-            <w:tcBorders>
-              <w:top w:val="single" w:sz="2" w:space="0" w:color="000000"/>
-              <w:left w:val="single" w:sz="2" w:space="0" w:color="000000"/>
-              <w:bottom w:val="single" w:sz="2" w:space="0" w:color="000000"/>
-            </w:tcBorders>
-            <w:shd w:val="clear" w:color="auto" w:fill="auto"/>
-          </w:tcPr>
-          <w:p>
-            <w:pPr>
-              <w:pStyle w:val="TableContents"/>
-            </w:pPr>
-            <w:r>
-              <w:t>Data description:</w:t>
-            </w:r>
-          </w:p>
-          <w:p>
-            <w:pPr>
-              <w:pStyle w:val="TableContents"/>
-            </w:pPr>
-            <w:r>
-              <w:t>pos: 50 a, b, c1, d, e,f1, g2, g1, h,i;</w:t>
-            </w:r>
-          </w:p>
-          <w:p>
-            <w:pPr>
-              <w:pStyle w:val="TableContents"/>
-            </w:pPr>
-            <w:r>
-              <w:t xml:space="preserve">  50 a, b, c2, d, e,f2, g1, g2, h,i;</w:t>
-            </w:r>
-          </w:p>
-          <w:p>
-            <w:pPr>
-              <w:pStyle w:val="TableContents"/>
-            </w:pPr>
-            <w:r>
-              <w:t>Neg: 30 a, c1, d,e, f2, g2, g1, b, h,i;</w:t>
-            </w:r>
-          </w:p>
-          <w:p>
-            <w:pPr>
-              <w:pStyle w:val="TableContents"/>
-            </w:pPr>
-            <w:r>
-              <w:t xml:space="preserve"> 20 a,c1, b, d, e, f1, g1, g2, h,i;</w:t>
-            </w:r>
-          </w:p>
-        </w:tc>
-        <w:tc>
-          <w:tcPr>
-            <w:tcW w:w="657" w:type="dxa"/>
-            <w:tcBorders>
-              <w:top w:val="single" w:sz="2" w:space="0" w:color="000000"/>
-              <w:left w:val="single" w:sz="2" w:space="0" w:color="000000"/>
-              <w:bottom w:val="single" w:sz="2" w:space="0" w:color="000000"/>
-            </w:tcBorders>
-            <w:shd w:val="clear" w:color="auto" w:fill="auto"/>
-          </w:tcPr>
-          <w:p>
-            <w:pPr>
-              <w:pStyle w:val="TableContents"/>
-            </w:pPr>
-          </w:p>
-        </w:tc>
-      </w:tr>
-      <w:tr>
-        <w:tc>
-          <w:tcPr>
-            <w:tcW w:w="627" w:type="dxa"/>
-            <w:tcBorders>
-              <w:top w:val="single" w:sz="2" w:space="0" w:color="000000"/>
-              <w:left w:val="single" w:sz="2" w:space="0" w:color="000000"/>
-              <w:bottom w:val="single" w:sz="2" w:space="0" w:color="000000"/>
-            </w:tcBorders>
-            <w:shd w:val="clear" w:color="auto" w:fill="auto"/>
-          </w:tcPr>
-          <w:p>
-            <w:pPr>
-              <w:pStyle w:val="TableContents"/>
-            </w:pPr>
-            <w:r>
-              <w:t>D3</w:t>
-            </w:r>
-          </w:p>
-        </w:tc>
-        <w:tc>
-          <w:tcPr>
-            <w:tcW w:w="1802" w:type="dxa"/>
-            <w:tcBorders>
-              <w:top w:val="single" w:sz="2" w:space="0" w:color="000000"/>
-              <w:left w:val="single" w:sz="2" w:space="0" w:color="000000"/>
-              <w:bottom w:val="single" w:sz="2" w:space="0" w:color="000000"/>
-            </w:tcBorders>
-            <w:shd w:val="clear" w:color="auto" w:fill="auto"/>
-          </w:tcPr>
-          <w:p>
-            <w:pPr>
-              <w:pStyle w:val="TableContents"/>
-            </w:pPr>
-            <w:r>
-              <w:t>demo-s3-01.xes</w:t>
-            </w:r>
-          </w:p>
-        </w:tc>
-        <w:tc>
-          <w:tcPr>
-            <w:tcW w:w="3285" w:type="dxa"/>
-            <w:tcBorders>
-              <w:top w:val="single" w:sz="2" w:space="0" w:color="000000"/>
-              <w:left w:val="single" w:sz="2" w:space="0" w:color="000000"/>
-              <w:bottom w:val="single" w:sz="2" w:space="0" w:color="000000"/>
-            </w:tcBorders>
-            <w:shd w:val="clear" w:color="auto" w:fill="auto"/>
-          </w:tcPr>
-          <w:p>
-            <w:pPr>
-              <w:pStyle w:val="TableContents"/>
-            </w:pPr>
-            <w:r>
-              <w:t>Data description:</w:t>
-            </w:r>
-          </w:p>
-          <w:p>
-            <w:pPr>
-              <w:pStyle w:val="TableContents"/>
-            </w:pPr>
-            <w:r>
-              <w:t xml:space="preserve">Pos: </w:t>
-            </w:r>
-          </w:p>
-          <w:p>
-            <w:pPr>
-              <w:pStyle w:val="TableContents"/>
-            </w:pPr>
-            <w:r>
-              <w:t>50 a, b, c1, d, e, f1, g1, g2, h, i ;</w:t>
-            </w:r>
-          </w:p>
-          <w:p>
-            <w:pPr>
-              <w:pStyle w:val="TableContents"/>
-            </w:pPr>
-            <w:r>
-              <w:t xml:space="preserve"> 50 a, b, c2, d, e, f2, g2, g1, h,i;</w:t>
-            </w:r>
-          </w:p>
-          <w:p>
-            <w:pPr>
-              <w:pStyle w:val="TableContents"/>
-            </w:pPr>
-            <w:r>
-              <w:t>Neg:</w:t>
-            </w:r>
-          </w:p>
-          <w:p>
-            <w:pPr>
-              <w:pStyle w:val="TableContents"/>
-            </w:pPr>
-            <w:r>
-              <w:t>50 a, b, c1, d, e, f2, g2, g1, h,i;</w:t>
-            </w:r>
-          </w:p>
-          <w:p>
-            <w:pPr>
-              <w:pStyle w:val="TableContents"/>
-            </w:pPr>
-            <w:r>
-              <w:t>50 a, b, c2, d, e, f1, g1, g2, h,i;</w:t>
-            </w:r>
-          </w:p>
-        </w:tc>
-        <w:tc>
-          <w:tcPr>
-            <w:tcW w:w="657" w:type="dxa"/>
-            <w:tcBorders>
-              <w:top w:val="single" w:sz="2" w:space="0" w:color="000000"/>
-              <w:left w:val="single" w:sz="2" w:space="0" w:color="000000"/>
-              <w:bottom w:val="single" w:sz="2" w:space="0" w:color="000000"/>
-            </w:tcBorders>
-            <w:shd w:val="clear" w:color="auto" w:fill="auto"/>
-          </w:tcPr>
-          <w:p>
-            <w:pPr>
-              <w:pStyle w:val="TableContents"/>
-            </w:pPr>
+            <w:r>
+              <w:t>Adding long- term dependency on it</w:t>
+            </w:r>
           </w:p>
         </w:tc>
       </w:tr>
@@ -2752,7 +3480,28 @@
     <w:p/>
     <w:p/>
     <w:p/>
+    <w:p>
+      <w:r>
+        <w:t xml:space="preserve">I couldn’t find the good examples on this, so I will use data on property to explain the situations and my solutions. </w:t>
+      </w:r>
+    </w:p>
+    <w:p>
+      <w:r>
+        <w:t>But at first, to choose the situations to use!!</w:t>
+      </w:r>
+    </w:p>
     <w:p/>
+    <w:p>
+      <w:r>
+        <w:t xml:space="preserve">Add transitions by loop on the repair methods, but how about it on the Inductive Miner, it should keep the original model at the same time on it !!! </w:t>
+      </w:r>
+    </w:p>
+    <w:p/>
+    <w:p>
+      <w:r>
+        <w:t>Still based on the original example, but now we don’t have the b parallel with it!! Now, and we limit the parallel field.. let us do the experiments at first and the look the effect!!</w:t>
+      </w:r>
+    </w:p>
     <w:sectPr>
       <w:pgSz w:w="11906" w:h="16838"/>
       <w:pgMar w:top="1134" w:right="1134" w:bottom="1134" w:left="1134" w:header="0" w:footer="0" w:gutter="0"/>

</xml_diff>

<commit_message>
new experiments on real life for final writing
</commit_message>
<xml_diff>
--- a/dataset/demo-example/test-result-on-demo-example.docx
+++ b/dataset/demo-example/test-result-on-demo-example.docx
@@ -3480,15 +3480,16 @@
               </w:rPr>
               <w:t xml:space="preserve">Pos: </w:t>
             </w:r>
+            <w:bookmarkStart w:id="13" w:name="__DdeLink__1048_735264727"/>
             <w:r>
               <w:rPr>
                 <w:lang w:val="de-DE"/>
               </w:rPr>
               <w:t>3</w:t>
             </w:r>
-            <w:bookmarkStart w:id="13" w:name="__DdeLink__1040_735264727"/>
-            <w:bookmarkStart w:id="14" w:name="__DdeLink__1032_735264727"/>
-            <w:bookmarkStart w:id="15" w:name="__DdeLink__1030_735264727"/>
+            <w:bookmarkStart w:id="14" w:name="__DdeLink__1040_735264727"/>
+            <w:bookmarkStart w:id="15" w:name="__DdeLink__1032_735264727"/>
+            <w:bookmarkStart w:id="16" w:name="__DdeLink__1030_735264727"/>
             <w:r>
               <w:rPr>
                 <w:lang w:val="de-DE"/>
@@ -3588,6 +3589,7 @@
             <w:bookmarkEnd w:id="13"/>
             <w:bookmarkEnd w:id="14"/>
             <w:bookmarkEnd w:id="15"/>
+            <w:bookmarkEnd w:id="16"/>
           </w:p>
           <w:p>
             <w:pPr>
@@ -3600,14 +3602,15 @@
               </w:rPr>
               <w:t xml:space="preserve">Neg: </w:t>
             </w:r>
+            <w:bookmarkStart w:id="17" w:name="__DdeLink__1052_735264727"/>
             <w:r>
               <w:rPr>
                 <w:lang w:val="de-DE"/>
               </w:rPr>
               <w:t>2</w:t>
             </w:r>
-            <w:bookmarkStart w:id="16" w:name="__DdeLink__1042_735264727"/>
-            <w:bookmarkStart w:id="17" w:name="__DdeLink__1034_735264727"/>
+            <w:bookmarkStart w:id="18" w:name="__DdeLink__1042_735264727"/>
+            <w:bookmarkStart w:id="19" w:name="__DdeLink__1034_735264727"/>
             <w:r>
               <w:rPr>
                 <w:lang w:val="de-DE"/>
@@ -3668,8 +3671,9 @@
               </w:rPr>
               <w:t>5 a2, b, c, d1, e1, e2, f;</w:t>
             </w:r>
-            <w:bookmarkEnd w:id="16"/>
             <w:bookmarkEnd w:id="17"/>
+            <w:bookmarkEnd w:id="18"/>
+            <w:bookmarkEnd w:id="19"/>
           </w:p>
         </w:tc>
         <w:tc>
@@ -3823,8 +3827,8 @@
               </w:rPr>
               <w:t>20 a1, b, c, d2, e1, e2</w:t>
             </w:r>
-            <w:bookmarkStart w:id="18" w:name="_GoBack"/>
-            <w:bookmarkEnd w:id="18"/>
+            <w:bookmarkStart w:id="20" w:name="_GoBack"/>
+            <w:bookmarkEnd w:id="20"/>
             <w:r>
               <w:rPr>
                 <w:lang w:val="de-DE"/>

</xml_diff>